<commit_message>
Added test cases and assignment documentation
</commit_message>
<xml_diff>
--- a/docs/Informe etapa 1.docx
+++ b/docs/Informe etapa 1.docx
@@ -272,10 +272,10 @@
         </w:rPr>
         <w:lastRenderedPageBreak/>
         <w:drawing>
-          <wp:inline distT="0" distB="0" distL="0" distR="0" wp14:anchorId="6535A9E7" wp14:editId="2335E8D7">
-            <wp:extent cx="5400040" cy="3481070"/>
-            <wp:effectExtent l="0" t="0" r="0" b="5080"/>
-            <wp:docPr id="1666768788" name="Picture 1"/>
+          <wp:inline distT="0" distB="0" distL="0" distR="0" wp14:anchorId="6B731236" wp14:editId="5D56CAED">
+            <wp:extent cx="5400040" cy="3526790"/>
+            <wp:effectExtent l="0" t="0" r="0" b="0"/>
+            <wp:docPr id="1157144181" name="Picture 1"/>
             <wp:cNvGraphicFramePr>
               <a:graphicFrameLocks xmlns:a="http://schemas.openxmlformats.org/drawingml/2006/main" noChangeAspect="1"/>
             </wp:cNvGraphicFramePr>
@@ -283,7 +283,7 @@
               <a:graphicData uri="http://schemas.openxmlformats.org/drawingml/2006/picture">
                 <pic:pic xmlns:pic="http://schemas.openxmlformats.org/drawingml/2006/picture">
                   <pic:nvPicPr>
-                    <pic:cNvPr id="1666768788" name=""/>
+                    <pic:cNvPr id="1157144181" name=""/>
                     <pic:cNvPicPr/>
                   </pic:nvPicPr>
                   <pic:blipFill>
@@ -295,7 +295,7 @@
                   <pic:spPr>
                     <a:xfrm>
                       <a:off x="0" y="0"/>
-                      <a:ext cx="5400040" cy="3481070"/>
+                      <a:ext cx="5400040" cy="3526790"/>
                     </a:xfrm>
                     <a:prstGeom prst="rect">
                       <a:avLst/>
@@ -362,15 +362,7 @@
         <w:jc w:val="both"/>
       </w:pPr>
       <w:r>
-        <w:t xml:space="preserve">Consiste en la clase </w:t>
-      </w:r>
-      <w:proofErr w:type="spellStart"/>
-      <w:r>
-        <w:t>Main</w:t>
-      </w:r>
-      <w:proofErr w:type="spellEnd"/>
-      <w:r>
-        <w:t xml:space="preserve">. Es la encargada de inicializar el analizador léxico y el manejador de archivos. Una vez creados, solicita de forma iterada al analizador léxico los </w:t>
+        <w:t xml:space="preserve">Consiste en la clase Main. Es la encargada de inicializar el analizador léxico y el manejador de archivos. Una vez creados, solicita de forma iterada al analizador léxico los </w:t>
       </w:r>
       <w:r>
         <w:rPr>
@@ -403,15 +395,7 @@
         <w:jc w:val="both"/>
       </w:pPr>
       <w:r>
-        <w:t xml:space="preserve">Consiste en la clase </w:t>
-      </w:r>
-      <w:proofErr w:type="spellStart"/>
-      <w:r>
-        <w:t>EfficientSourceManager</w:t>
-      </w:r>
-      <w:proofErr w:type="spellEnd"/>
-      <w:r>
-        <w:t xml:space="preserve"> y su interfaz. Recibe en su constructor una ruta a un archivo. Brinda servicios para leer dicho archivo, ya sea carácter por carácter o una línea completa.</w:t>
+        <w:t>Consiste en la clase EfficientSourceManager y su interfaz. Recibe en su constructor una ruta a un archivo. Brinda servicios para leer dicho archivo, ya sea carácter por carácter o una línea completa.</w:t>
       </w:r>
     </w:p>
     <w:p>
@@ -419,15 +403,7 @@
         <w:jc w:val="both"/>
       </w:pPr>
       <w:r>
-        <w:t xml:space="preserve">Por defecto, el manejador de archivos lee carácter por carácter utilizando un </w:t>
-      </w:r>
-      <w:proofErr w:type="spellStart"/>
-      <w:r>
-        <w:t>BufferedReader</w:t>
-      </w:r>
-      <w:proofErr w:type="spellEnd"/>
-      <w:r>
-        <w:t xml:space="preserve"> sobre el contenido del archivo.</w:t>
+        <w:t>Por defecto, el manejador de archivos lee carácter por carácter utilizando un BufferedReader sobre el contenido del archivo.</w:t>
       </w:r>
       <w:r>
         <w:t xml:space="preserve"> </w:t>
@@ -441,7 +417,6 @@
       <w:r>
         <w:t xml:space="preserve">El fragmento pendiente se almacena, y posteriormente, hasta completar dicha línea, la lectura se realiza carácter por carácter a partir de ese </w:t>
       </w:r>
-      <w:proofErr w:type="spellStart"/>
       <w:r>
         <w:rPr>
           <w:i/>
@@ -449,7 +424,6 @@
         </w:rPr>
         <w:t>string</w:t>
       </w:r>
-      <w:proofErr w:type="spellEnd"/>
       <w:r>
         <w:t xml:space="preserve"> guardado.</w:t>
       </w:r>
@@ -475,15 +449,7 @@
         <w:jc w:val="both"/>
       </w:pPr>
       <w:r>
-        <w:t xml:space="preserve">Consiste en la clase </w:t>
-      </w:r>
-      <w:proofErr w:type="spellStart"/>
-      <w:r>
-        <w:t>LexicalAnalyzer</w:t>
-      </w:r>
-      <w:proofErr w:type="spellEnd"/>
-      <w:r>
-        <w:t xml:space="preserve"> y su interfaz. Utiliza el manejador de archivos para analizar el contenido </w:t>
+        <w:t xml:space="preserve">Consiste en la clase LexicalAnalyzer y su interfaz. Utiliza el manejador de archivos para analizar el contenido </w:t>
       </w:r>
       <w:r>
         <w:t>de este e i</w:t>
@@ -660,14 +626,12 @@
           <w:lang w:val="es-ES"/>
         </w:rPr>
       </w:pPr>
-      <w:proofErr w:type="spellStart"/>
       <w:r>
         <w:rPr>
           <w:lang w:val="es-ES"/>
         </w:rPr>
         <w:t>Unicodes</w:t>
       </w:r>
-      <w:proofErr w:type="spellEnd"/>
     </w:p>
     <w:p>
       <w:pPr>
@@ -716,19 +680,11 @@
           <w:lang w:val="es-ES"/>
         </w:rPr>
       </w:pPr>
-      <w:proofErr w:type="spellStart"/>
       <w:r>
         <w:rPr>
           <w:lang w:val="es-ES"/>
         </w:rPr>
-        <w:t>Multi-detección</w:t>
-      </w:r>
-      <w:proofErr w:type="spellEnd"/>
-      <w:r>
-        <w:rPr>
-          <w:lang w:val="es-ES"/>
-        </w:rPr>
-        <w:t xml:space="preserve"> de Errores Léxicos</w:t>
+        <w:t>Multi-detección de Errores Léxicos</w:t>
       </w:r>
     </w:p>
     <w:p>

</xml_diff>